<commit_message>
Sync website with updated CV and add CanonCore in-progress features
- Match Experience section bullets to CV (mentoring, customer success, ACF/GraphQL, headless WordPress)
- Update My Story to reflect CV summary (client relationships, headless CMS, iOS)
- Add React Native, Three.js to skills carousel and tech stack marquee
- Add React Native, Expo, Three.js to CanonCore project and tech stack
- Add In Progress section to CanonCore page (React Native iOS app, 3D graph)
</commit_message>
<xml_diff>
--- a/public/CV.docx
+++ b/public/CV.docx
@@ -142,10 +142,7 @@
         <w:tabs>
           <w:tab w:val="right" w:leader="none" w:pos="10800"/>
         </w:tabs>
-        <w:rPr>
-          <w:b w:val="1"/>
-          <w:bCs w:val="1"/>
-        </w:rPr>
+        <w:rPr/>
       </w:pPr>
       <w:bookmarkStart w:colFirst="0" w:colLast="0" w:name="_y58rfd15tne" w:id="3"/>
       <w:bookmarkEnd w:id="3"/>
@@ -215,28 +212,33 @@
         </w:rPr>
         <w:t xml:space="preserve">PRESENT</w:t>
       </w:r>
-      <w:r>
-        <w:rPr>
-          <w:rtl w:val="0"/>
-        </w:rPr>
-      </w:r>
-    </w:p>
-    <w:p>
-      <w:pPr>
+    </w:p>
+    <w:p>
+      <w:pPr>
+        <w:pStyle w:val="Heading3"/>
         <w:numPr>
           <w:ilvl w:val="0"/>
           <w:numId w:val="4"/>
         </w:numPr>
-        <w:ind w:left="720" w:hanging="360"/>
-        <w:rPr>
+        <w:tabs>
+          <w:tab w:val="right" w:leader="none" w:pos="10800"/>
+        </w:tabs>
+        <w:ind w:left="720" w:hanging="360"/>
+        <w:rPr>
+          <w:b w:val="0"/>
+          <w:bCs w:val="0"/>
           <w:u w:val="none"/>
         </w:rPr>
       </w:pPr>
-      <w:r>
-        <w:rPr>
-          <w:rtl w:val="0"/>
-        </w:rPr>
-        <w:t xml:space="preserve">Sole front-end and UX developer, collaborating directly on design &amp; product direction, while supporting customer success through client onboarding, demos, and feedback sessions. Helped build a virtual experience platform for 30+ UK universities, reaching 1M+ prospective students averaging 12+ pages and 7 minutes per visit.</w:t>
+      <w:bookmarkStart w:colFirst="0" w:colLast="0" w:name="_mx4td4dr3dq3" w:id="4"/>
+      <w:bookmarkEnd w:id="4"/>
+      <w:r>
+        <w:rPr>
+          <w:b w:val="0"/>
+          <w:bCs w:val="0"/>
+          <w:rtl w:val="0"/>
+        </w:rPr>
+        <w:t xml:space="preserve">Sole front-end and UX developer, collaborating directly on design &amp; product direction, mentoring engineers, and supporting customer success through client onboarding, demos, and feedback sessions. Helped build a virtual experience platform for 30+ UK universities, reaching 1M+ students with 12+ pages and 7 minutes per session.</w:t>
       </w:r>
       <w:r>
         <w:rPr>
@@ -248,7 +250,7 @@
       <w:pPr>
         <w:numPr>
           <w:ilvl w:val="0"/>
-          <w:numId w:val="5"/>
+          <w:numId w:val="7"/>
         </w:numPr>
         <w:ind w:left="720" w:hanging="360"/>
       </w:pPr>
@@ -263,8 +265,9 @@
       <w:pPr>
         <w:numPr>
           <w:ilvl w:val="0"/>
-          <w:numId w:val="5"/>
+          <w:numId w:val="7"/>
         </w:numPr>
+        <w:spacing w:after="0" w:afterAutospacing="0"/>
         <w:ind w:left="720" w:hanging="360"/>
       </w:pPr>
       <w:r>
@@ -278,22 +281,27 @@
       <w:pPr>
         <w:numPr>
           <w:ilvl w:val="0"/>
-          <w:numId w:val="5"/>
+          <w:numId w:val="7"/>
         </w:numPr>
-        <w:ind w:left="720" w:hanging="360"/>
-      </w:pPr>
-      <w:r>
-        <w:rPr>
-          <w:rtl w:val="0"/>
-        </w:rPr>
-        <w:t xml:space="preserve">Developed custom ACF blocks and GraphQL queries for headless WordPress CMS</w:t>
+        <w:spacing w:after="0" w:afterAutospacing="0" w:before="0" w:beforeAutospacing="0" w:lineRule="auto"/>
+        <w:ind w:left="720" w:hanging="360"/>
+        <w:rPr>
+          <w:sz w:val="22"/>
+          <w:szCs w:val="22"/>
+        </w:rPr>
+      </w:pPr>
+      <w:r>
+        <w:rPr>
+          <w:rtl w:val="0"/>
+        </w:rPr>
+        <w:t xml:space="preserve">Developed custom ACF blocks and GraphQL queries for headless WordPress CMS.</w:t>
       </w:r>
     </w:p>
     <w:p>
       <w:pPr>
         <w:numPr>
           <w:ilvl w:val="0"/>
-          <w:numId w:val="5"/>
+          <w:numId w:val="7"/>
         </w:numPr>
         <w:ind w:left="720" w:hanging="360"/>
       </w:pPr>
@@ -308,7 +316,7 @@
       <w:pPr>
         <w:numPr>
           <w:ilvl w:val="0"/>
-          <w:numId w:val="5"/>
+          <w:numId w:val="7"/>
         </w:numPr>
         <w:ind w:left="720" w:hanging="360"/>
       </w:pPr>
@@ -323,7 +331,7 @@
       <w:pPr>
         <w:numPr>
           <w:ilvl w:val="0"/>
-          <w:numId w:val="5"/>
+          <w:numId w:val="7"/>
         </w:numPr>
         <w:ind w:left="720" w:hanging="360"/>
       </w:pPr>
@@ -350,13 +358,10 @@
         <w:tabs>
           <w:tab w:val="right" w:leader="none" w:pos="10800"/>
         </w:tabs>
-        <w:rPr>
-          <w:b w:val="1"/>
-          <w:bCs w:val="1"/>
-        </w:rPr>
-      </w:pPr>
-      <w:bookmarkStart w:colFirst="0" w:colLast="0" w:name="_z4dvpzk4g2xw" w:id="4"/>
-      <w:bookmarkEnd w:id="4"/>
+        <w:rPr/>
+      </w:pPr>
+      <w:bookmarkStart w:colFirst="0" w:colLast="0" w:name="_z4dvpzk4g2xw" w:id="5"/>
+      <w:bookmarkEnd w:id="5"/>
       <w:r>
         <w:rPr>
           <w:rtl w:val="0"/>
@@ -456,26 +461,32 @@
         </w:rPr>
         <w:t xml:space="preserve">2023</w:t>
       </w:r>
-      <w:r>
-        <w:rPr>
-          <w:rtl w:val="0"/>
-        </w:rPr>
-      </w:r>
-    </w:p>
-    <w:p>
-      <w:pPr>
+    </w:p>
+    <w:p>
+      <w:pPr>
+        <w:pStyle w:val="Heading3"/>
         <w:numPr>
           <w:ilvl w:val="0"/>
-          <w:numId w:val="2"/>
+          <w:numId w:val="1"/>
         </w:numPr>
-        <w:ind w:left="720" w:hanging="360"/>
-        <w:rPr/>
-      </w:pPr>
-      <w:r>
-        <w:rPr>
-          <w:rtl w:val="0"/>
-        </w:rPr>
-        <w:t xml:space="preserve">Developed a WCAG 2.1 AA-compliant component library (75+ components) with multi-brand theming for Pavers, a UK retailer with 160+ stores. Built reusable UI with Storybook documentation using Shopify Liquid and React, enabling content teams to customise pages via Sanity CMS across 5+ brands</w:t>
+        <w:tabs>
+          <w:tab w:val="right" w:leader="none" w:pos="10800"/>
+        </w:tabs>
+        <w:ind w:left="720" w:hanging="360"/>
+        <w:rPr>
+          <w:b w:val="0"/>
+          <w:bCs w:val="0"/>
+        </w:rPr>
+      </w:pPr>
+      <w:bookmarkStart w:colFirst="0" w:colLast="0" w:name="_xmkmxn64mdni" w:id="6"/>
+      <w:bookmarkEnd w:id="6"/>
+      <w:r>
+        <w:rPr>
+          <w:b w:val="0"/>
+          <w:bCs w:val="0"/>
+          <w:rtl w:val="0"/>
+        </w:rPr>
+        <w:t xml:space="preserve">Developed a WCAG 2.1 AA-compliant component library (75+ components) with multi-brand theming for Pavers, a UK retailer with 160+ stores. Built reusable UI with Storybook documentation using Shopify Liquid and React, enabling content teams to customise pages via Sanity CMS across 5+ brands.</w:t>
       </w:r>
       <w:r>
         <w:rPr>
@@ -487,7 +498,7 @@
       <w:pPr>
         <w:numPr>
           <w:ilvl w:val="0"/>
-          <w:numId w:val="2"/>
+          <w:numId w:val="3"/>
         </w:numPr>
         <w:ind w:left="720" w:hanging="360"/>
       </w:pPr>
@@ -502,7 +513,7 @@
       <w:pPr>
         <w:numPr>
           <w:ilvl w:val="0"/>
-          <w:numId w:val="2"/>
+          <w:numId w:val="3"/>
         </w:numPr>
         <w:ind w:left="720" w:hanging="360"/>
       </w:pPr>
@@ -517,7 +528,7 @@
       <w:pPr>
         <w:numPr>
           <w:ilvl w:val="0"/>
-          <w:numId w:val="2"/>
+          <w:numId w:val="3"/>
         </w:numPr>
         <w:ind w:left="720" w:hanging="360"/>
       </w:pPr>
@@ -532,7 +543,7 @@
       <w:pPr>
         <w:numPr>
           <w:ilvl w:val="0"/>
-          <w:numId w:val="2"/>
+          <w:numId w:val="3"/>
         </w:numPr>
         <w:ind w:left="720" w:hanging="360"/>
       </w:pPr>
@@ -558,8 +569,8 @@
         <w:pStyle w:val="Heading2"/>
         <w:rPr/>
       </w:pPr>
-      <w:bookmarkStart w:colFirst="0" w:colLast="0" w:name="_tq51mj9cry0g" w:id="5"/>
-      <w:bookmarkEnd w:id="5"/>
+      <w:bookmarkStart w:colFirst="0" w:colLast="0" w:name="_tq51mj9cry0g" w:id="7"/>
+      <w:bookmarkEnd w:id="7"/>
       <w:r>
         <w:rPr>
           <w:rtl w:val="0"/>
@@ -583,7 +594,7 @@
         <w:rPr>
           <w:rtl w:val="0"/>
         </w:rPr>
-        <w:t xml:space="preserve"> JavaScript, TypeScript, HTML, CSS, Python, PHP, MySQL</w:t>
+        <w:t xml:space="preserve"> JavaScript; TypeScript; HTML; CSS; Python; PHP; MySQL</w:t>
       </w:r>
     </w:p>
     <w:p>
@@ -596,13 +607,13 @@
           <w:bCs w:val="1"/>
           <w:rtl w:val="0"/>
         </w:rPr>
-        <w:t xml:space="preserve">Technologies:</w:t>
-      </w:r>
-      <w:r>
-        <w:rPr>
-          <w:rtl w:val="0"/>
-        </w:rPr>
-        <w:t xml:space="preserve"> Vue.js, React, Next.js, Node.js, Pinia, Vue Router, Vitest, GraphQL, Sass, Tailwind, Storybook, Figma</w:t>
+        <w:t xml:space="preserve">Technologies: </w:t>
+      </w:r>
+      <w:r>
+        <w:rPr>
+          <w:rtl w:val="0"/>
+        </w:rPr>
+        <w:t xml:space="preserve">Vue.js; React; React Native; Next.js; Node.js; Three.js; Vitest; GraphQL; Tailwind; Storybook; Figma</w:t>
       </w:r>
     </w:p>
     <w:p>
@@ -624,7 +635,7 @@
         <w:rPr>
           <w:rtl w:val="0"/>
         </w:rPr>
-        <w:t xml:space="preserve"> Vercel, GitHub Actions, Docker, Google Tag Manager &amp; Analytics, Looker Studio, A/B Testing</w:t>
+        <w:t xml:space="preserve"> Jira; Vercel; GitHub Actions; Docker; Google Tag Manager &amp; Analytics; A/B Testing</w:t>
       </w:r>
       <w:r>
         <w:rPr>
@@ -647,8 +658,8 @@
         <w:pStyle w:val="Heading2"/>
         <w:rPr/>
       </w:pPr>
-      <w:bookmarkStart w:colFirst="0" w:colLast="0" w:name="_40d5dlvyv48y" w:id="6"/>
-      <w:bookmarkEnd w:id="6"/>
+      <w:bookmarkStart w:colFirst="0" w:colLast="0" w:name="_40d5dlvyv48y" w:id="8"/>
+      <w:bookmarkEnd w:id="8"/>
       <w:r>
         <w:rPr>
           <w:rtl w:val="0"/>
@@ -664,8 +675,8 @@
         </w:tabs>
         <w:rPr/>
       </w:pPr>
-      <w:bookmarkStart w:colFirst="0" w:colLast="0" w:name="_tl6zt4clnb74" w:id="7"/>
-      <w:bookmarkEnd w:id="7"/>
+      <w:bookmarkStart w:colFirst="0" w:colLast="0" w:name="_tl6zt4clnb74" w:id="9"/>
+      <w:bookmarkEnd w:id="9"/>
       <w:r>
         <w:rPr>
           <w:rtl w:val="0"/>
@@ -709,34 +720,41 @@
     </w:p>
     <w:p>
       <w:pPr>
+        <w:pStyle w:val="Heading3"/>
         <w:numPr>
           <w:ilvl w:val="0"/>
-          <w:numId w:val="3"/>
+          <w:numId w:val="6"/>
         </w:numPr>
         <w:tabs>
           <w:tab w:val="right" w:leader="none" w:pos="10800"/>
         </w:tabs>
         <w:ind w:left="720" w:hanging="360"/>
         <w:rPr>
-          <w:u w:val="none"/>
-        </w:rPr>
-      </w:pPr>
-      <w:r>
-        <w:rPr>
-          <w:rtl w:val="0"/>
-        </w:rPr>
-        <w:t xml:space="preserve">Built a full-stack media library turning Google Drive into a Netflix-style interface with drag-and-drop organisation, progress tracking, and spotlight search.                                </w:t>
+          <w:b w:val="0"/>
+          <w:bCs w:val="0"/>
+        </w:rPr>
+      </w:pPr>
+      <w:bookmarkStart w:colFirst="0" w:colLast="0" w:name="_xaexmvoi7hck" w:id="10"/>
+      <w:bookmarkEnd w:id="10"/>
+      <w:r>
+        <w:rPr>
+          <w:b w:val="0"/>
+          <w:bCs w:val="0"/>
+          <w:rtl w:val="0"/>
+        </w:rPr>
+        <w:t xml:space="preserve">Built a full-stack web and React Native iOS media library with a Netflix-style interface, drag-and-drop organisation, progress tracking, and spotlight search.</w:t>
       </w:r>
     </w:p>
     <w:p>
       <w:pPr>
         <w:numPr>
           <w:ilvl w:val="0"/>
-          <w:numId w:val="3"/>
+          <w:numId w:val="5"/>
         </w:numPr>
         <w:tabs>
           <w:tab w:val="right" w:leader="none" w:pos="10800"/>
         </w:tabs>
+        <w:spacing w:after="0" w:afterAutospacing="0"/>
         <w:ind w:left="720" w:hanging="360"/>
         <w:rPr>
           <w:u w:val="none"/>
@@ -753,76 +771,69 @@
       <w:pPr>
         <w:numPr>
           <w:ilvl w:val="0"/>
-          <w:numId w:val="3"/>
+          <w:numId w:val="5"/>
         </w:numPr>
         <w:tabs>
           <w:tab w:val="right" w:leader="none" w:pos="10800"/>
         </w:tabs>
-        <w:ind w:left="720" w:hanging="360"/>
-        <w:rPr>
-          <w:u w:val="none"/>
-        </w:rPr>
-      </w:pPr>
-      <w:r>
-        <w:rPr>
-          <w:rtl w:val="0"/>
-        </w:rPr>
-        <w:t xml:space="preserve">Developed server-side architecture with Next.js server actions, Prisma ORM, and Google Drive OAuth with AES-256-GCM encryption; integrated TMDB API with circuit breaker pattern.</w:t>
+        <w:spacing w:after="0" w:afterAutospacing="0" w:before="0" w:beforeAutospacing="0" w:lineRule="auto"/>
+        <w:ind w:left="720" w:hanging="360"/>
+        <w:rPr>
+          <w:sz w:val="22"/>
+          <w:szCs w:val="22"/>
+        </w:rPr>
+      </w:pPr>
+      <w:r>
+        <w:rPr>
+          <w:rtl w:val="0"/>
+        </w:rPr>
+        <w:t xml:space="preserve">Developed server-side architecture with Next.js server actions, Prisma ORM, Google Drive OAuth, and Redis rate limiting. Wrote 2,400+ tests across unit, integration, and E2E layers with real Google Drive E2E tests.</w:t>
       </w:r>
     </w:p>
     <w:p>
       <w:pPr>
         <w:numPr>
           <w:ilvl w:val="0"/>
-          <w:numId w:val="3"/>
+          <w:numId w:val="5"/>
         </w:numPr>
         <w:tabs>
           <w:tab w:val="right" w:leader="none" w:pos="10800"/>
         </w:tabs>
-        <w:ind w:left="720" w:hanging="360"/>
-        <w:rPr>
-          <w:u w:val="none"/>
-        </w:rPr>
-      </w:pPr>
-      <w:r>
-        <w:rPr>
-          <w:rtl w:val="0"/>
-        </w:rPr>
-        <w:t xml:space="preserve">Designed bot protection and Redis rate limiting; wrote 2,400+ tests across unit, integration, and E2E layers with real Google Drive E2E tests.</w:t>
+        <w:spacing w:after="0" w:afterAutospacing="0" w:before="0" w:beforeAutospacing="0" w:lineRule="auto"/>
+        <w:ind w:left="720" w:hanging="360"/>
+        <w:rPr>
+          <w:sz w:val="22"/>
+          <w:szCs w:val="22"/>
+        </w:rPr>
+      </w:pPr>
+      <w:r>
+        <w:rPr>
+          <w:rtl w:val="0"/>
+        </w:rPr>
+        <w:t xml:space="preserve">Building interactive 3D graph visualisation with Three.js, rendering items and connections as a force-directed node network with camera controls, zoom, and real-time physics.</w:t>
       </w:r>
     </w:p>
     <w:p>
       <w:pPr>
         <w:numPr>
           <w:ilvl w:val="0"/>
-          <w:numId w:val="3"/>
+          <w:numId w:val="5"/>
         </w:numPr>
         <w:tabs>
           <w:tab w:val="right" w:leader="none" w:pos="10800"/>
         </w:tabs>
-        <w:ind w:left="720" w:hanging="360"/>
-        <w:rPr>
-          <w:u w:val="none"/>
-        </w:rPr>
-      </w:pPr>
-      <w:r>
-        <w:rPr>
-          <w:rtl w:val="0"/>
-        </w:rPr>
-        <w:t xml:space="preserve">Technologies: Next.js, React, TypeScript, PostgreSQL, Prisma, Tailwind, Storybook, NextAuth.js, Vitest, Playwright, Redis, GitHub Actions</w:t>
-      </w:r>
-    </w:p>
-    <w:p>
-      <w:pPr>
-        <w:tabs>
-          <w:tab w:val="right" w:leader="none" w:pos="10800"/>
-        </w:tabs>
-        <w:rPr/>
-      </w:pPr>
-      <w:r>
-        <w:rPr>
-          <w:rtl w:val="0"/>
-        </w:rPr>
+        <w:spacing w:after="240" w:before="0" w:beforeAutospacing="0" w:lineRule="auto"/>
+        <w:ind w:left="720" w:hanging="360"/>
+        <w:rPr>
+          <w:sz w:val="22"/>
+          <w:szCs w:val="22"/>
+        </w:rPr>
+      </w:pPr>
+      <w:r>
+        <w:rPr>
+          <w:rtl w:val="0"/>
+        </w:rPr>
+        <w:t xml:space="preserve">Technologies: Next.js, React, React Native, Expo, TypeScript, PostgreSQL, Prisma, Tailwind, Storybook, NextAuth.js, Vitest, Playwright, Redis, Three.js, GitHub Actions</w:t>
       </w:r>
     </w:p>
     <w:p>
@@ -830,8 +841,8 @@
         <w:pStyle w:val="Heading2"/>
         <w:rPr/>
       </w:pPr>
-      <w:bookmarkStart w:colFirst="0" w:colLast="0" w:name="_yqx4w8owfn8v" w:id="8"/>
-      <w:bookmarkEnd w:id="8"/>
+      <w:bookmarkStart w:colFirst="0" w:colLast="0" w:name="_yqx4w8owfn8v" w:id="11"/>
+      <w:bookmarkEnd w:id="11"/>
       <w:r>
         <w:rPr>
           <w:rtl w:val="0"/>
@@ -847,8 +858,8 @@
         </w:tabs>
         <w:rPr/>
       </w:pPr>
-      <w:bookmarkStart w:colFirst="0" w:colLast="0" w:name="_5mgaesds2xgd" w:id="9"/>
-      <w:bookmarkEnd w:id="9"/>
+      <w:bookmarkStart w:colFirst="0" w:colLast="0" w:name="_5mgaesds2xgd" w:id="12"/>
+      <w:bookmarkEnd w:id="12"/>
       <w:r>
         <w:rPr>
           <w:rtl w:val="0"/>
@@ -862,7 +873,7 @@
       <w:pPr>
         <w:numPr>
           <w:ilvl w:val="0"/>
-          <w:numId w:val="1"/>
+          <w:numId w:val="2"/>
         </w:numPr>
         <w:ind w:left="720" w:hanging="360"/>
         <w:rPr>
@@ -1328,6 +1339,226 @@
     </w:lvl>
   </w:abstractNum>
   <w:abstractNum w:abstractNumId="5">
+    <w:lvl w:ilvl="0">
+      <w:start w:val="1"/>
+      <w:numFmt w:val="bullet"/>
+      <w:lvlText w:val="●"/>
+      <w:lvlJc w:val="left"/>
+      <w:pPr>
+        <w:ind w:left="720" w:hanging="360"/>
+      </w:pPr>
+      <w:rPr>
+        <w:u w:val="none"/>
+      </w:rPr>
+    </w:lvl>
+    <w:lvl w:ilvl="1">
+      <w:start w:val="1"/>
+      <w:numFmt w:val="bullet"/>
+      <w:lvlText w:val="○"/>
+      <w:lvlJc w:val="left"/>
+      <w:pPr>
+        <w:ind w:left="1440" w:hanging="360"/>
+      </w:pPr>
+      <w:rPr>
+        <w:u w:val="none"/>
+      </w:rPr>
+    </w:lvl>
+    <w:lvl w:ilvl="2">
+      <w:start w:val="1"/>
+      <w:numFmt w:val="bullet"/>
+      <w:lvlText w:val="■"/>
+      <w:lvlJc w:val="left"/>
+      <w:pPr>
+        <w:ind w:left="2160" w:hanging="360"/>
+      </w:pPr>
+      <w:rPr>
+        <w:u w:val="none"/>
+      </w:rPr>
+    </w:lvl>
+    <w:lvl w:ilvl="3">
+      <w:start w:val="1"/>
+      <w:numFmt w:val="bullet"/>
+      <w:lvlText w:val="●"/>
+      <w:lvlJc w:val="left"/>
+      <w:pPr>
+        <w:ind w:left="2880" w:hanging="360"/>
+      </w:pPr>
+      <w:rPr>
+        <w:u w:val="none"/>
+      </w:rPr>
+    </w:lvl>
+    <w:lvl w:ilvl="4">
+      <w:start w:val="1"/>
+      <w:numFmt w:val="bullet"/>
+      <w:lvlText w:val="○"/>
+      <w:lvlJc w:val="left"/>
+      <w:pPr>
+        <w:ind w:left="3600" w:hanging="360"/>
+      </w:pPr>
+      <w:rPr>
+        <w:u w:val="none"/>
+      </w:rPr>
+    </w:lvl>
+    <w:lvl w:ilvl="5">
+      <w:start w:val="1"/>
+      <w:numFmt w:val="bullet"/>
+      <w:lvlText w:val="■"/>
+      <w:lvlJc w:val="left"/>
+      <w:pPr>
+        <w:ind w:left="4320" w:hanging="360"/>
+      </w:pPr>
+      <w:rPr>
+        <w:u w:val="none"/>
+      </w:rPr>
+    </w:lvl>
+    <w:lvl w:ilvl="6">
+      <w:start w:val="1"/>
+      <w:numFmt w:val="bullet"/>
+      <w:lvlText w:val="●"/>
+      <w:lvlJc w:val="left"/>
+      <w:pPr>
+        <w:ind w:left="5040" w:hanging="360"/>
+      </w:pPr>
+      <w:rPr>
+        <w:u w:val="none"/>
+      </w:rPr>
+    </w:lvl>
+    <w:lvl w:ilvl="7">
+      <w:start w:val="1"/>
+      <w:numFmt w:val="bullet"/>
+      <w:lvlText w:val="○"/>
+      <w:lvlJc w:val="left"/>
+      <w:pPr>
+        <w:ind w:left="5760" w:hanging="360"/>
+      </w:pPr>
+      <w:rPr>
+        <w:u w:val="none"/>
+      </w:rPr>
+    </w:lvl>
+    <w:lvl w:ilvl="8">
+      <w:start w:val="1"/>
+      <w:numFmt w:val="bullet"/>
+      <w:lvlText w:val="■"/>
+      <w:lvlJc w:val="left"/>
+      <w:pPr>
+        <w:ind w:left="6480" w:hanging="360"/>
+      </w:pPr>
+      <w:rPr>
+        <w:u w:val="none"/>
+      </w:rPr>
+    </w:lvl>
+  </w:abstractNum>
+  <w:abstractNum w:abstractNumId="6">
+    <w:lvl w:ilvl="0">
+      <w:start w:val="1"/>
+      <w:numFmt w:val="bullet"/>
+      <w:lvlText w:val="●"/>
+      <w:lvlJc w:val="left"/>
+      <w:pPr>
+        <w:ind w:left="720" w:hanging="360"/>
+      </w:pPr>
+      <w:rPr>
+        <w:u w:val="none"/>
+      </w:rPr>
+    </w:lvl>
+    <w:lvl w:ilvl="1">
+      <w:start w:val="1"/>
+      <w:numFmt w:val="bullet"/>
+      <w:lvlText w:val="○"/>
+      <w:lvlJc w:val="left"/>
+      <w:pPr>
+        <w:ind w:left="1440" w:hanging="360"/>
+      </w:pPr>
+      <w:rPr>
+        <w:u w:val="none"/>
+      </w:rPr>
+    </w:lvl>
+    <w:lvl w:ilvl="2">
+      <w:start w:val="1"/>
+      <w:numFmt w:val="bullet"/>
+      <w:lvlText w:val="■"/>
+      <w:lvlJc w:val="left"/>
+      <w:pPr>
+        <w:ind w:left="2160" w:hanging="360"/>
+      </w:pPr>
+      <w:rPr>
+        <w:u w:val="none"/>
+      </w:rPr>
+    </w:lvl>
+    <w:lvl w:ilvl="3">
+      <w:start w:val="1"/>
+      <w:numFmt w:val="bullet"/>
+      <w:lvlText w:val="●"/>
+      <w:lvlJc w:val="left"/>
+      <w:pPr>
+        <w:ind w:left="2880" w:hanging="360"/>
+      </w:pPr>
+      <w:rPr>
+        <w:u w:val="none"/>
+      </w:rPr>
+    </w:lvl>
+    <w:lvl w:ilvl="4">
+      <w:start w:val="1"/>
+      <w:numFmt w:val="bullet"/>
+      <w:lvlText w:val="○"/>
+      <w:lvlJc w:val="left"/>
+      <w:pPr>
+        <w:ind w:left="3600" w:hanging="360"/>
+      </w:pPr>
+      <w:rPr>
+        <w:u w:val="none"/>
+      </w:rPr>
+    </w:lvl>
+    <w:lvl w:ilvl="5">
+      <w:start w:val="1"/>
+      <w:numFmt w:val="bullet"/>
+      <w:lvlText w:val="■"/>
+      <w:lvlJc w:val="left"/>
+      <w:pPr>
+        <w:ind w:left="4320" w:hanging="360"/>
+      </w:pPr>
+      <w:rPr>
+        <w:u w:val="none"/>
+      </w:rPr>
+    </w:lvl>
+    <w:lvl w:ilvl="6">
+      <w:start w:val="1"/>
+      <w:numFmt w:val="bullet"/>
+      <w:lvlText w:val="●"/>
+      <w:lvlJc w:val="left"/>
+      <w:pPr>
+        <w:ind w:left="5040" w:hanging="360"/>
+      </w:pPr>
+      <w:rPr>
+        <w:u w:val="none"/>
+      </w:rPr>
+    </w:lvl>
+    <w:lvl w:ilvl="7">
+      <w:start w:val="1"/>
+      <w:numFmt w:val="bullet"/>
+      <w:lvlText w:val="○"/>
+      <w:lvlJc w:val="left"/>
+      <w:pPr>
+        <w:ind w:left="5760" w:hanging="360"/>
+      </w:pPr>
+      <w:rPr>
+        <w:u w:val="none"/>
+      </w:rPr>
+    </w:lvl>
+    <w:lvl w:ilvl="8">
+      <w:start w:val="1"/>
+      <w:numFmt w:val="bullet"/>
+      <w:lvlText w:val="■"/>
+      <w:lvlJc w:val="left"/>
+      <w:pPr>
+        <w:ind w:left="6480" w:hanging="360"/>
+      </w:pPr>
+      <w:rPr>
+        <w:u w:val="none"/>
+      </w:rPr>
+    </w:lvl>
+  </w:abstractNum>
+  <w:abstractNum w:abstractNumId="7">
     <w:lvl w:ilvl="0">
       <w:start w:val="1"/>
       <w:numFmt w:val="bullet"/>
@@ -1451,6 +1682,12 @@
   </w:num>
   <w:num w:numId="5">
     <w:abstractNumId w:val="5"/>
+  </w:num>
+  <w:num w:numId="6">
+    <w:abstractNumId w:val="6"/>
+  </w:num>
+  <w:num w:numId="7">
+    <w:abstractNumId w:val="7"/>
   </w:num>
 </w:numbering>
 </file>

</xml_diff>

<commit_message>
Update CanonCore link to demo site with fake data
</commit_message>
<xml_diff>
--- a/public/CV.docx
+++ b/public/CV.docx
@@ -238,27 +238,12 @@
           <w:bCs w:val="0"/>
           <w:rtl w:val="0"/>
         </w:rPr>
-        <w:t xml:space="preserve">Sole front-end and UX developer, collaborating directly on design &amp; product direction, mentoring engineers, and supporting customer success through client onboarding, demos, and feedback sessions. Helped build a virtual experience platform for 30+ UK universities, reaching 1M+ students with 12+ pages and 7 minutes per session.</w:t>
-      </w:r>
-      <w:r>
-        <w:rPr>
-          <w:rtl w:val="0"/>
-        </w:rPr>
-      </w:r>
-    </w:p>
-    <w:p>
-      <w:pPr>
-        <w:numPr>
-          <w:ilvl w:val="0"/>
-          <w:numId w:val="7"/>
-        </w:numPr>
-        <w:ind w:left="720" w:hanging="360"/>
-      </w:pPr>
-      <w:r>
-        <w:rPr>
-          <w:rtl w:val="0"/>
-        </w:rPr>
-        <w:t xml:space="preserve">Architected Events Management System with Firebase real-time chat, 1-second status engine, and timezone-aware scheduling, delivering 108% increase in views per session.</w:t>
+        <w:t xml:space="preserve">Sole front-end and UX developer for a virtual experience platform serving 30+ UK universities and 1M+ students, with 12+ pages and 7 minutes per session. Mentored engineers and supported customer success through onboarding, demos, and feedback sessions.</w:t>
+      </w:r>
+      <w:r>
+        <w:rPr>
+          <w:rtl w:val="0"/>
+        </w:rPr>
       </w:r>
     </w:p>
     <w:p>
@@ -274,7 +259,7 @@
         <w:rPr>
           <w:rtl w:val="0"/>
         </w:rPr>
-        <w:t xml:space="preserve">Built production A/B testing framework with GrowthBook SDK, GDPR-compliant tracking, and GTM analytics, enabling data-driven design decisions.</w:t>
+        <w:t xml:space="preserve">Architected Events Management System with Firebase real-time chat, 1-second status engine, and timezone-aware scheduling, delivering 108% increase in views per session.</w:t>
       </w:r>
     </w:p>
     <w:p>
@@ -294,7 +279,7 @@
         <w:rPr>
           <w:rtl w:val="0"/>
         </w:rPr>
-        <w:t xml:space="preserve">Developed custom ACF blocks and GraphQL queries for headless WordPress CMS.</w:t>
+        <w:t xml:space="preserve">Built production A/B testing framework with GrowthBook SDK, GDPR-compliant tracking, and GTM analytics. Developed custom ACF blocks and GraphQL queries for headless WordPress CMS.</w:t>
       </w:r>
     </w:p>
     <w:p>
@@ -506,22 +491,7 @@
         <w:rPr>
           <w:rtl w:val="0"/>
         </w:rPr>
-        <w:t xml:space="preserve">Integrated Algolia search, improving search relevance and driving a 10% increase in search-driven conversions.</w:t>
-      </w:r>
-    </w:p>
-    <w:p>
-      <w:pPr>
-        <w:numPr>
-          <w:ilvl w:val="0"/>
-          <w:numId w:val="3"/>
-        </w:numPr>
-        <w:ind w:left="720" w:hanging="360"/>
-      </w:pPr>
-      <w:r>
-        <w:rPr>
-          <w:rtl w:val="0"/>
-        </w:rPr>
-        <w:t xml:space="preserve">Combined Lucky Orange with a weather API for location-based recommendations, resulting in 7+% conversion.</w:t>
+        <w:t xml:space="preserve">Integrated Algolia search driving 10% more search conversions, and combined Lucky Orange with a weather API for location-based recommendations resulting in 7+% conversion.</w:t>
       </w:r>
     </w:p>
     <w:p>
@@ -690,7 +660,7 @@
             <w:u w:val="single"/>
             <w:rtl w:val="0"/>
           </w:rPr>
-          <w:t xml:space="preserve">canoncore.com</w:t>
+          <w:t xml:space="preserve">Demo Website</w:t>
         </w:r>
       </w:hyperlink>
       <w:r>
@@ -706,7 +676,7 @@
             <w:u w:val="single"/>
             <w:rtl w:val="0"/>
           </w:rPr>
-          <w:t xml:space="preserve">github.com/jacobreesgit/CanonCore</w:t>
+          <w:t xml:space="preserve">Github</w:t>
         </w:r>
       </w:hyperlink>
       <w:r>

</xml_diff>